<commit_message>
Template formatting and DOCX generator update
</commit_message>
<xml_diff>
--- a/rpd.docx
+++ b/rpd.docx
@@ -2,6 +2,66 @@
 <file path=word/document.xml><?xml version="1.0" encoding="utf-8"?>
 <w:document xmlns:wpc="http://schemas.microsoft.com/office/word/2010/wordprocessingCanvas" xmlns:mo="http://schemas.microsoft.com/office/mac/office/2008/main" xmlns:mc="http://schemas.openxmlformats.org/markup-compatibility/2006" xmlns:mv="urn:schemas-microsoft-com:mac:vml" xmlns:o="urn:schemas-microsoft-com:office:office" xmlns:r="http://schemas.openxmlformats.org/officeDocument/2006/relationships" xmlns:m="http://schemas.openxmlformats.org/officeDocument/2006/math" xmlns:v="urn:schemas-microsoft-com:vml" xmlns:wp14="http://schemas.microsoft.com/office/word/2010/wordprocessingDrawing" xmlns:wp="http://schemas.openxmlformats.org/drawingml/2006/wordprocessingDrawing" xmlns:w10="urn:schemas-microsoft-com:office:word" xmlns:w="http://schemas.openxmlformats.org/wordprocessingml/2006/main" xmlns:w14="http://schemas.microsoft.com/office/word/2010/wordml" xmlns:wpg="http://schemas.microsoft.com/office/word/2010/wordprocessingGroup" xmlns:wpi="http://schemas.microsoft.com/office/word/2010/wordprocessingInk" xmlns:wne="http://schemas.microsoft.com/office/word/2006/wordml" xmlns:wps="http://schemas.microsoft.com/office/word/2010/wordprocessingShape" mc:Ignorable="w14 wp14">
   <w:body>
+    <w:p>
+      <w:r>
+        <w:t>факультет: электротехнический факультет</w:t>
+      </w:r>
+    </w:p>
+    <w:p>
+      <w:r>
+        <w:t>кафедра: информационные технологии и автоматизированные системы</w:t>
+      </w:r>
+    </w:p>
+    <w:p>
+      <w:r>
+        <w:t>проректор по учебной работе: д-р техн. наук, проф. Н. В. Лобов</w:t>
+      </w:r>
+    </w:p>
+    <w:p>
+      <w:r>
+        <w:t>учебно-методический комплекс дисциплины: Проектирование информационных систем</w:t>
+      </w:r>
+    </w:p>
+    <w:p>
+      <w:r>
+        <w:t>программа: академической магистратуры</w:t>
+      </w:r>
+    </w:p>
+    <w:p>
+      <w:r>
+        <w:t>направление подготовки:</w:t>
+      </w:r>
+    </w:p>
+    <w:p>
+      <w:r>
+        <w:t>наименование программная инженерия</w:t>
+      </w:r>
+    </w:p>
+    <w:p>
+      <w:r>
+        <w:t>шифр 09.04.04</w:t>
+      </w:r>
+    </w:p>
+    <w:p>
+      <w:r>
+        <w:t>профиль программы магистратуры: разработка программно-информационных систем</w:t>
+      </w:r>
+    </w:p>
+    <w:p>
+      <w:r>
+        <w:t>квалификация выпускника: магистр</w:t>
+      </w:r>
+    </w:p>
+    <w:p>
+      <w:r>
+        <w:t>выпускающая кафедра: информационные технологии и автоматизированные системы</w:t>
+      </w:r>
+    </w:p>
+    <w:p>
+      <w:r>
+        <w:t>форма обучения: очная</w:t>
+      </w:r>
+    </w:p>
     <w:p>
       <w:r>
         <w:t>курс: 2</w:t>
@@ -14,7 +74,82 @@
     </w:p>
     <w:p>
       <w:r>
-        <w:t>авторы: д-р. экон. наук, проф.  е. в. долгова</w:t>
+        <w:t>трудоёмкость:</w:t>
+      </w:r>
+    </w:p>
+    <w:p>
+      <w:r>
+        <w:t>кредитов по рабочему учебному плану:</w:t>
+      </w:r>
+    </w:p>
+    <w:p>
+      <w:r>
+        <w:t xml:space="preserve"> 4</w:t>
+      </w:r>
+    </w:p>
+    <w:p>
+      <w:r>
+        <w:t xml:space="preserve"> зе</w:t>
+      </w:r>
+    </w:p>
+    <w:p>
+      <w:r>
+        <w:t>часов по рабочему учебному плану:</w:t>
+      </w:r>
+    </w:p>
+    <w:p>
+      <w:r>
+        <w:t xml:space="preserve"> 144</w:t>
+      </w:r>
+    </w:p>
+    <w:p>
+      <w:r>
+        <w:t xml:space="preserve"> ч</w:t>
+      </w:r>
+    </w:p>
+    <w:p>
+      <w:r>
+        <w:t>виды контроля:</w:t>
+      </w:r>
+    </w:p>
+    <w:p>
+      <w:r>
+        <w:t>курсовой проект: 3 семестр</w:t>
+      </w:r>
+    </w:p>
+    <w:p>
+      <w:r>
+        <w:t>курсовая работа: 4 семестр</w:t>
+      </w:r>
+    </w:p>
+    <w:p>
+      <w:r>
+        <w:t>зачёт: 2 семестр</w:t>
+      </w:r>
+    </w:p>
+    <w:p>
+      <w:r>
+        <w:t>экзамен: 1 семестр</w:t>
+      </w:r>
+    </w:p>
+    <w:p>
+      <w:r>
+        <w:t>авторы:</w:t>
+      </w:r>
+    </w:p>
+    <w:p>
+      <w:r>
+        <w:t xml:space="preserve"> д-р. экон. наук, проф.  р. а. файзрахманов</w:t>
+      </w:r>
+    </w:p>
+    <w:p>
+      <w:r>
+        <w:t xml:space="preserve"> д-р. экон. наук, проф.  е. в. долгова</w:t>
+      </w:r>
+    </w:p>
+    <w:p>
+      <w:r>
+        <w:t xml:space="preserve"> к-т. техн. наук, доц.  курушин д.с.</w:t>
       </w:r>
     </w:p>
     <w:p>
@@ -24,7 +159,172 @@
     </w:p>
     <w:p>
       <w:r>
-        <w:t>утверждение и согласование: протокол №</w:t>
+        <w:t>утверждение и согласование:</w:t>
+      </w:r>
+    </w:p>
+    <w:p>
+      <w:r>
+        <w:t>дата г.</w:t>
+      </w:r>
+    </w:p>
+    <w:p>
+      <w:r>
+        <w:t>кафедра информационные технологии и автоматизированные системы</w:t>
+      </w:r>
+    </w:p>
+    <w:p>
+      <w:r>
+        <w:t>ведущая кафедра информационные технологии и автоматизированные системы</w:t>
+      </w:r>
+    </w:p>
+    <w:p>
+      <w:r>
+        <w:t>протокол № протокол № .</w:t>
+      </w:r>
+    </w:p>
+    <w:p>
+      <w:r>
+        <w:t>выпускающая кафедра информационные технологии и автоматизированные системы</w:t>
+      </w:r>
+    </w:p>
+    <w:p>
+      <w:r>
+        <w:t>цель дисциплины: некая длинная цель с форматированием и переносами строки.</w:t>
+      </w:r>
+    </w:p>
+    <w:p>
+      <w:r>
+        <w:t>компетенции:</w:t>
+      </w:r>
+    </w:p>
+    <w:p>
+      <w:r>
+        <w:t>ОК-9 умение оформлять отчеты о проведенной научно-исследовательской работе и подготавливать публикации по результатам исследования</w:t>
+      </w:r>
+    </w:p>
+    <w:p>
+      <w:r>
+        <w:t>ПК-11 способность проектировать основные компоненты операционных систем</w:t>
+      </w:r>
+    </w:p>
+    <w:p>
+      <w:r>
+        <w:t>ПК-8 способность проектировать системы с параллельной обработкой данных и высокопроизводительные системы и их компоненты</w:t>
+      </w:r>
+    </w:p>
+    <w:p>
+      <w:r>
+        <w:t>ОК-00 умение оформлять зачету и проводить начеты</w:t>
+      </w:r>
+    </w:p>
+    <w:p>
+      <w:r>
+        <w:t>ПК-7 способность проектировать распределенные информационные системы, их компоненты и протоколы их взаимодействия</w:t>
+      </w:r>
+    </w:p>
+    <w:p>
+      <w:r>
+        <w:t>результаты обучения:</w:t>
+      </w:r>
+    </w:p>
+    <w:p>
+      <w:r>
+        <w:t>владеть</w:t>
+      </w:r>
+    </w:p>
+    <w:p>
+      <w:r>
+        <w:t>ОК-9</w:t>
+      </w:r>
+    </w:p>
+    <w:p>
+      <w:r>
+        <w:t xml:space="preserve"> знание 1 с переносами и прочим (ок-9</w:t>
+      </w:r>
+    </w:p>
+    <w:p>
+      <w:r>
+        <w:t>ПК-8</w:t>
+      </w:r>
+    </w:p>
+    <w:p>
+      <w:r>
+        <w:t xml:space="preserve"> знание 3 с двумя переносами (пк-8</w:t>
+      </w:r>
+    </w:p>
+    <w:p>
+      <w:r>
+        <w:t>NONE</w:t>
+      </w:r>
+    </w:p>
+    <w:p>
+      <w:r>
+        <w:t xml:space="preserve"> знание 2 без компетенции</w:t>
+      </w:r>
+    </w:p>
+    <w:p>
+      <w:r>
+        <w:t>уметь</w:t>
+      </w:r>
+    </w:p>
+    <w:p>
+      <w:r>
+        <w:t>ОК-9</w:t>
+      </w:r>
+    </w:p>
+    <w:p>
+      <w:r>
+        <w:t xml:space="preserve"> знание 1 с переносами и прочим (ок-9</w:t>
+      </w:r>
+    </w:p>
+    <w:p>
+      <w:r>
+        <w:t>ПК-8</w:t>
+      </w:r>
+    </w:p>
+    <w:p>
+      <w:r>
+        <w:t xml:space="preserve"> знание 3 с двумя переносами (пк-8</w:t>
+      </w:r>
+    </w:p>
+    <w:p>
+      <w:r>
+        <w:t>NONE</w:t>
+      </w:r>
+    </w:p>
+    <w:p>
+      <w:r>
+        <w:t xml:space="preserve"> знание 2 без компетенции</w:t>
+      </w:r>
+    </w:p>
+    <w:p>
+      <w:r>
+        <w:t>знать</w:t>
+      </w:r>
+    </w:p>
+    <w:p>
+      <w:r>
+        <w:t>ОК-9</w:t>
+      </w:r>
+    </w:p>
+    <w:p>
+      <w:r>
+        <w:t xml:space="preserve"> знание 1 с переносами и прочим  (ок-9</w:t>
+      </w:r>
+    </w:p>
+    <w:p>
+      <w:r>
+        <w:t xml:space="preserve"> знание 3 с двумя переносами  (ок-9</w:t>
+      </w:r>
+    </w:p>
+    <w:p>
+      <w:r>
+        <w:t>NONE</w:t>
+      </w:r>
+    </w:p>
+    <w:p>
+      <w:r>
+        <w:t xml:space="preserve"> знание 2 без компетенции</w:t>
       </w:r>
     </w:p>
     <w:p/>

</xml_diff>